<commit_message>
Update DEEP FAKES AS AN EMERGING THREAT IN NIGERIA PART.docx
</commit_message>
<xml_diff>
--- a/DEEP FAKES AS AN EMERGING THREAT IN NIGERIA PART.docx
+++ b/DEEP FAKES AS AN EMERGING THREAT IN NIGERIA PART.docx
@@ -12,6 +12,7 @@
           <w:u w:val="single"/>
         </w:rPr>
       </w:pPr>
+      <w:bookmarkStart w:id="0" w:name="_Hlk114434089"/>
       <w:r>
         <w:rPr>
           <w:rFonts w:cs="Times New Roman"/>
@@ -708,25 +709,13 @@
         <w:rPr>
           <w:rFonts w:cs="Times New Roman"/>
         </w:rPr>
-        <w:t xml:space="preserve">, deepfakes and </w:t>
-      </w:r>
-      <w:r>
-        <w:rPr>
-          <w:rFonts w:cs="Times New Roman"/>
-        </w:rPr>
-        <w:t xml:space="preserve">the </w:t>
-      </w:r>
-      <w:r>
-        <w:rPr>
-          <w:rFonts w:cs="Times New Roman"/>
-        </w:rPr>
-        <w:t>private sector</w:t>
-      </w:r>
-      <w:r>
-        <w:rPr>
-          <w:rFonts w:cs="Times New Roman"/>
-        </w:rPr>
-        <w:t xml:space="preserve"> and how </w:t>
+        <w:t xml:space="preserve">, </w:t>
+      </w:r>
+      <w:r>
+        <w:rPr>
+          <w:rFonts w:cs="Times New Roman"/>
+        </w:rPr>
+        <w:t xml:space="preserve">and how </w:t>
       </w:r>
       <w:r>
         <w:rPr>
@@ -762,13 +751,13 @@
         <w:rPr>
           <w:rFonts w:cs="Times New Roman"/>
         </w:rPr>
-        <w:t xml:space="preserve">mode of </w:t>
-      </w:r>
-      <w:r>
-        <w:rPr>
-          <w:rFonts w:cs="Times New Roman"/>
-        </w:rPr>
-        <w:t>detection</w:t>
+        <w:t xml:space="preserve">mode of detection, </w:t>
+      </w:r>
+      <w:r>
+        <w:rPr>
+          <w:rFonts w:cs="Times New Roman"/>
+        </w:rPr>
+        <w:t>challenges of combatting deepfakes in Nigeria</w:t>
       </w:r>
       <w:r>
         <w:rPr>
@@ -780,18 +769,6 @@
         <w:rPr>
           <w:rFonts w:cs="Times New Roman"/>
         </w:rPr>
-        <w:t>challenges of combatting deepfakes in Nigeria</w:t>
-      </w:r>
-      <w:r>
-        <w:rPr>
-          <w:rFonts w:cs="Times New Roman"/>
-        </w:rPr>
-        <w:t xml:space="preserve">, </w:t>
-      </w:r>
-      <w:r>
-        <w:rPr>
-          <w:rFonts w:cs="Times New Roman"/>
-        </w:rPr>
         <w:t xml:space="preserve">and </w:t>
       </w:r>
       <w:r>
@@ -804,13 +781,13 @@
         <w:rPr>
           <w:rFonts w:cs="Times New Roman"/>
         </w:rPr>
-        <w:t xml:space="preserve">. The paper would be limited to the period </w:t>
-      </w:r>
-      <w:r>
-        <w:rPr>
-          <w:rFonts w:cs="Times New Roman"/>
-        </w:rPr>
-        <w:t xml:space="preserve">                        </w:t>
+        <w:t>. The paper would be limited to the period</w:t>
+      </w:r>
+      <w:r>
+        <w:rPr>
+          <w:rFonts w:cs="Times New Roman"/>
+        </w:rPr>
+        <w:t xml:space="preserve"> </w:t>
       </w:r>
       <w:r>
         <w:rPr>
@@ -852,6 +829,7 @@
         <w:spacing w:line="480" w:lineRule="auto"/>
         <w:rPr>
           <w:rFonts w:cs="Times New Roman"/>
+          <w:bCs/>
           <w:szCs w:val="28"/>
         </w:rPr>
       </w:pPr>
@@ -890,177 +868,8 @@
         </w:rPr>
         <w:t xml:space="preserve"> </w:t>
       </w:r>
-      <w:r>
-        <w:rPr>
-          <w:rFonts w:cs="Times New Roman"/>
-          <w:bCs/>
-          <w:szCs w:val="28"/>
-        </w:rPr>
-        <w:t>This paper would be restricted to the following</w:t>
-      </w:r>
-      <w:r>
-        <w:rPr>
-          <w:rFonts w:cs="Times New Roman"/>
-          <w:bCs/>
-          <w:szCs w:val="28"/>
-        </w:rPr>
-        <w:t xml:space="preserve"> scope area</w:t>
-      </w:r>
-      <w:r>
-        <w:rPr>
-          <w:rFonts w:cs="Times New Roman"/>
-          <w:bCs/>
-          <w:szCs w:val="28"/>
-        </w:rPr>
-        <w:t>:</w:t>
-      </w:r>
     </w:p>
-    <w:p>
-      <w:pPr>
-        <w:pStyle w:val="ListParagraph"/>
-        <w:numPr>
-          <w:ilvl w:val="0"/>
-          <w:numId w:val="3"/>
-        </w:numPr>
-        <w:spacing w:line="480" w:lineRule="auto"/>
-        <w:ind w:firstLine="0"/>
-        <w:rPr>
-          <w:rFonts w:cs="Times New Roman"/>
-          <w:bCs/>
-          <w:szCs w:val="28"/>
-        </w:rPr>
-      </w:pPr>
-      <w:bookmarkStart w:id="0" w:name="_Hlk114084867"/>
-      <w:r>
-        <w:rPr>
-          <w:rFonts w:cs="Times New Roman"/>
-          <w:bCs/>
-          <w:szCs w:val="28"/>
-        </w:rPr>
-        <w:t>Overview of Deepfakes as an emerging threat in Nigeria.</w:t>
-      </w:r>
-    </w:p>
-    <w:p>
-      <w:pPr>
-        <w:pStyle w:val="ListParagraph"/>
-        <w:numPr>
-          <w:ilvl w:val="0"/>
-          <w:numId w:val="3"/>
-        </w:numPr>
-        <w:spacing w:line="480" w:lineRule="auto"/>
-        <w:ind w:firstLine="0"/>
-        <w:rPr>
-          <w:rFonts w:cs="Times New Roman"/>
-          <w:bCs/>
-          <w:szCs w:val="28"/>
-        </w:rPr>
-      </w:pPr>
-      <w:r>
-        <w:rPr>
-          <w:rFonts w:cs="Times New Roman"/>
-          <w:bCs/>
-          <w:szCs w:val="28"/>
-        </w:rPr>
-        <w:t xml:space="preserve">Deepfakes technology and </w:t>
-      </w:r>
-      <w:r>
-        <w:rPr>
-          <w:rFonts w:cs="Times New Roman"/>
-          <w:bCs/>
-          <w:szCs w:val="28"/>
-        </w:rPr>
-        <w:t>private</w:t>
-      </w:r>
-      <w:r>
-        <w:rPr>
-          <w:rFonts w:cs="Times New Roman"/>
-          <w:bCs/>
-          <w:szCs w:val="28"/>
-        </w:rPr>
-        <w:t xml:space="preserve"> sector.</w:t>
-      </w:r>
-    </w:p>
-    <w:p>
-      <w:pPr>
-        <w:pStyle w:val="ListParagraph"/>
-        <w:numPr>
-          <w:ilvl w:val="0"/>
-          <w:numId w:val="3"/>
-        </w:numPr>
-        <w:spacing w:line="480" w:lineRule="auto"/>
-        <w:ind w:firstLine="0"/>
-        <w:rPr>
-          <w:rFonts w:cs="Times New Roman"/>
-          <w:bCs/>
-          <w:szCs w:val="28"/>
-        </w:rPr>
-      </w:pPr>
-      <w:r>
-        <w:rPr>
-          <w:rFonts w:cs="Times New Roman"/>
-          <w:bCs/>
-          <w:szCs w:val="28"/>
-        </w:rPr>
-        <w:t xml:space="preserve">Threats posed by </w:t>
-      </w:r>
-      <w:r>
-        <w:rPr>
-          <w:rFonts w:cs="Times New Roman"/>
-          <w:bCs/>
-          <w:szCs w:val="28"/>
-        </w:rPr>
-        <w:t>Deepfakes in Nigeria</w:t>
-      </w:r>
-      <w:r>
-        <w:rPr>
-          <w:rFonts w:cs="Times New Roman"/>
-          <w:bCs/>
-          <w:szCs w:val="28"/>
-        </w:rPr>
-        <w:t xml:space="preserve">. </w:t>
-      </w:r>
-    </w:p>
-    <w:p>
-      <w:pPr>
-        <w:pStyle w:val="ListParagraph"/>
-        <w:numPr>
-          <w:ilvl w:val="0"/>
-          <w:numId w:val="3"/>
-        </w:numPr>
-        <w:spacing w:line="480" w:lineRule="auto"/>
-        <w:ind w:firstLine="0"/>
-        <w:rPr>
-          <w:rFonts w:cs="Times New Roman"/>
-          <w:bCs/>
-          <w:szCs w:val="28"/>
-        </w:rPr>
-      </w:pPr>
-      <w:r>
-        <w:rPr>
-          <w:rFonts w:cs="Times New Roman"/>
-          <w:bCs/>
-          <w:szCs w:val="28"/>
-        </w:rPr>
-        <w:t xml:space="preserve">Detection and </w:t>
-      </w:r>
-      <w:r>
-        <w:rPr>
-          <w:rFonts w:cs="Times New Roman"/>
-          <w:bCs/>
-          <w:szCs w:val="28"/>
-        </w:rPr>
-        <w:t>countermeasures</w:t>
-      </w:r>
-      <w:r>
-        <w:rPr>
-          <w:rFonts w:cs="Times New Roman"/>
-          <w:bCs/>
-          <w:szCs w:val="28"/>
-        </w:rPr>
-        <w:t>.</w:t>
-      </w:r>
-      <w:bookmarkEnd w:id="0"/>
-    </w:p>
+    <w:bookmarkEnd w:id="0"/>
     <w:p>
       <w:pPr>
         <w:spacing w:line="480" w:lineRule="auto"/>
@@ -1216,32 +1025,7 @@
           <w:sz w:val="28"/>
           <w:szCs w:val="28"/>
         </w:rPr>
-        <w:t>/overlaid video. Deepfake technology has seen dramatic growth in popularity as the underlying Al technology has advanced. This can be eviden</w:t>
-      </w:r>
-      <w:r>
-        <w:rPr>
-          <w:rFonts w:ascii="Times New Roman" w:hAnsi="Times New Roman" w:cs="Times New Roman"/>
-          <w:sz w:val="28"/>
-          <w:szCs w:val="28"/>
-        </w:rPr>
-        <w:t>t</w:t>
-      </w:r>
-      <w:r>
-        <w:rPr>
-          <w:rFonts w:ascii="Times New Roman" w:hAnsi="Times New Roman" w:cs="Times New Roman"/>
-          <w:sz w:val="28"/>
-          <w:szCs w:val="28"/>
-        </w:rPr>
-        <w:t xml:space="preserve"> by the number of videos shared on Facebook and other social media platforms which are </w:t>
-      </w:r>
-      <w:r>
-        <w:rPr>
-          <w:rFonts w:ascii="Times New Roman" w:hAnsi="Times New Roman" w:cs="Times New Roman"/>
-          <w:sz w:val="28"/>
-          <w:szCs w:val="28"/>
-        </w:rPr>
-        <w:lastRenderedPageBreak/>
-        <w:t>doctored using this technology. Such videos can then be uploaded onto the platform by the user and subsequently spread rapidly through the network before the content is detected by moderators.</w:t>
+        <w:t>/overlaid video. Deepfake technology has seen dramatic growth in popularity as the underlying Al technology has advanced. This can be evident by the number of videos shared on Facebook and other social media platforms which are doctored using this technology. Such videos can then be uploaded onto the platform by the user and subsequently spread rapidly through the network before the content is detected by moderators.</w:t>
       </w:r>
       <w:r>
         <w:rPr>
@@ -1318,7 +1102,16 @@
           <w:sz w:val="28"/>
           <w:szCs w:val="28"/>
         </w:rPr>
-        <w:t xml:space="preserve"> consequences not only for unsuspecting individuals but also for national security since it allows perpetrators to spread misinformation and incite violence on an unprecedented scale. The style is based on generative adversarial networks (GANs) which </w:t>
+        <w:t xml:space="preserve"> consequences not only for unsuspecting individuals but also for national security since </w:t>
+      </w:r>
+      <w:r>
+        <w:rPr>
+          <w:rFonts w:ascii="Times New Roman" w:hAnsi="Times New Roman" w:cs="Times New Roman"/>
+          <w:sz w:val="28"/>
+          <w:szCs w:val="28"/>
+        </w:rPr>
+        <w:lastRenderedPageBreak/>
+        <w:t xml:space="preserve">it allows perpetrators to spread misinformation and incite violence on an unprecedented scale. The style is based on generative adversarial networks (GANs) which </w:t>
       </w:r>
       <w:r>
         <w:rPr>
@@ -1535,39 +1328,7 @@
           <w:szCs w:val="28"/>
         </w:rPr>
         <w:tab/>
-      </w:r>
-      <w:r>
-        <w:rPr>
-          <w:rFonts w:ascii="Times New Roman" w:hAnsi="Times New Roman" w:cs="Times New Roman"/>
-          <w:sz w:val="28"/>
-          <w:szCs w:val="28"/>
-        </w:rPr>
-        <w:t xml:space="preserve">What once took weeks and sometimes days and significant skills to create a convincing deepfake, now only takes a matter of hours to create with widely accessible </w:t>
-      </w:r>
-      <w:r>
-        <w:rPr>
-          <w:rFonts w:ascii="Times New Roman" w:hAnsi="Times New Roman" w:cs="Times New Roman"/>
-          <w:sz w:val="28"/>
-          <w:szCs w:val="28"/>
-        </w:rPr>
-        <w:lastRenderedPageBreak/>
-        <w:t>online applications and software programs.</w:t>
-      </w:r>
-      <w:r>
-        <w:rPr>
-          <w:rFonts w:ascii="Times New Roman" w:hAnsi="Times New Roman" w:cs="Times New Roman"/>
-          <w:sz w:val="28"/>
-          <w:szCs w:val="28"/>
-        </w:rPr>
-        <w:t xml:space="preserve"> </w:t>
-      </w:r>
-      <w:r>
-        <w:rPr>
-          <w:rFonts w:ascii="Times New Roman" w:hAnsi="Times New Roman" w:cs="Times New Roman"/>
-          <w:sz w:val="28"/>
-          <w:szCs w:val="28"/>
-        </w:rPr>
-        <w:t xml:space="preserve">Although most deepfakes </w:t>
+        <w:t xml:space="preserve">What once took weeks and sometimes days and significant skills to create a convincing deepfake, now only takes a matter of hours to create with widely accessible online applications and software programs. Although most deepfakes </w:t>
       </w:r>
       <w:r>
         <w:rPr>
@@ -1621,6 +1382,7 @@
           <w:sz w:val="28"/>
           <w:szCs w:val="28"/>
         </w:rPr>
+        <w:lastRenderedPageBreak/>
         <w:t>1</w:t>
       </w:r>
       <w:r>
@@ -1908,61 +1670,54 @@
           <w:sz w:val="28"/>
           <w:szCs w:val="28"/>
         </w:rPr>
-        <w:t>T</w:t>
-      </w:r>
-      <w:r>
-        <w:rPr>
-          <w:rFonts w:ascii="Times New Roman" w:hAnsi="Times New Roman" w:cs="Times New Roman"/>
-          <w:color w:val="auto"/>
-          <w:sz w:val="28"/>
-          <w:szCs w:val="28"/>
-        </w:rPr>
-        <w:t>he use of deepfakes in education as part of classroom teaching is a benefit</w:t>
-      </w:r>
-      <w:r>
-        <w:rPr>
-          <w:rFonts w:ascii="Times New Roman" w:hAnsi="Times New Roman" w:cs="Times New Roman"/>
-          <w:color w:val="auto"/>
-          <w:sz w:val="28"/>
-          <w:szCs w:val="28"/>
-        </w:rPr>
-        <w:t>,</w:t>
-      </w:r>
-      <w:r>
-        <w:rPr>
-          <w:rFonts w:ascii="Times New Roman" w:hAnsi="Times New Roman" w:cs="Times New Roman"/>
-          <w:color w:val="auto"/>
-          <w:sz w:val="28"/>
-          <w:szCs w:val="28"/>
-        </w:rPr>
-        <w:t xml:space="preserve"> especially in </w:t>
-      </w:r>
-      <w:r>
-        <w:rPr>
-          <w:rFonts w:ascii="Times New Roman" w:hAnsi="Times New Roman" w:cs="Times New Roman"/>
-          <w:color w:val="auto"/>
-          <w:sz w:val="28"/>
-          <w:szCs w:val="28"/>
-        </w:rPr>
-        <w:t>underdeveloped</w:t>
-      </w:r>
-      <w:r>
-        <w:rPr>
-          <w:rFonts w:ascii="Times New Roman" w:hAnsi="Times New Roman" w:cs="Times New Roman"/>
-          <w:color w:val="auto"/>
-          <w:sz w:val="28"/>
-          <w:szCs w:val="28"/>
-        </w:rPr>
-        <w:t xml:space="preserve"> countries which do not have adequate resources</w:t>
-      </w:r>
-      <w:r>
-        <w:rPr>
-          <w:rFonts w:ascii="Times New Roman" w:hAnsi="Times New Roman" w:cs="Times New Roman"/>
-          <w:color w:val="auto"/>
-          <w:sz w:val="28"/>
-          <w:szCs w:val="28"/>
-        </w:rPr>
-        <w:t>.</w:t>
+        <w:t xml:space="preserve">The use of deepfakes in education as part of classroom teaching is a benefit, especially in underdeveloped countries which do not have adequate resources. Therefore, outdated methods and technologies are used to teach students. However, </w:t>
+      </w:r>
+      <w:r>
+        <w:rPr>
+          <w:rFonts w:ascii="Times New Roman" w:hAnsi="Times New Roman" w:cs="Times New Roman"/>
+          <w:color w:val="auto"/>
+          <w:sz w:val="28"/>
+          <w:szCs w:val="28"/>
+        </w:rPr>
+        <w:t>o</w:t>
+      </w:r>
+      <w:r>
+        <w:rPr>
+          <w:rFonts w:ascii="Times New Roman" w:hAnsi="Times New Roman" w:cs="Times New Roman"/>
+          <w:color w:val="auto"/>
+          <w:sz w:val="28"/>
+          <w:szCs w:val="28"/>
+        </w:rPr>
+        <w:t>ld lecture recordings of individuals no longer living have been used to emphasize teaching by using the expertise of historical figures in their classroom settings through AI.</w:t>
+      </w:r>
+      <w:r>
+        <w:rPr>
+          <w:rFonts w:ascii="Times New Roman" w:hAnsi="Times New Roman" w:cs="Times New Roman"/>
+          <w:color w:val="auto"/>
+          <w:sz w:val="28"/>
+          <w:szCs w:val="28"/>
+          <w:vertAlign w:val="superscript"/>
+        </w:rPr>
+        <w:t>9</w:t>
+      </w:r>
+      <w:r>
+        <w:rPr>
+          <w:rFonts w:ascii="Times New Roman" w:hAnsi="Times New Roman" w:cs="Times New Roman"/>
+          <w:color w:val="auto"/>
+          <w:sz w:val="28"/>
+          <w:szCs w:val="28"/>
+        </w:rPr>
+        <w:t xml:space="preserve"> Deepfake technology was used in an exhibition at The Dalí (Salvador Museum) in St. Petersburg, Florida. Using machine learning, the exhibit featured a life-size of The Dalí delivering a variety of quotes he had spoken during interviews throughout his career.</w:t>
+      </w:r>
+      <w:r>
+        <w:rPr>
+          <w:rFonts w:ascii="Times New Roman" w:hAnsi="Times New Roman" w:cs="Times New Roman"/>
+          <w:color w:val="auto"/>
+          <w:sz w:val="28"/>
+          <w:szCs w:val="28"/>
+          <w:vertAlign w:val="superscript"/>
+        </w:rPr>
+        <w:t>10</w:t>
       </w:r>
       <w:r>
         <w:rPr>
@@ -1980,171 +1735,7 @@
           <w:sz w:val="28"/>
           <w:szCs w:val="28"/>
         </w:rPr>
-        <w:t xml:space="preserve">Therefore, outdated </w:t>
-      </w:r>
-      <w:r>
-        <w:rPr>
-          <w:rFonts w:ascii="Times New Roman" w:hAnsi="Times New Roman" w:cs="Times New Roman"/>
-          <w:color w:val="auto"/>
-          <w:sz w:val="28"/>
-          <w:szCs w:val="28"/>
-        </w:rPr>
-        <w:t xml:space="preserve">methods and technologies </w:t>
-      </w:r>
-      <w:r>
-        <w:rPr>
-          <w:rFonts w:ascii="Times New Roman" w:hAnsi="Times New Roman" w:cs="Times New Roman"/>
-          <w:color w:val="auto"/>
-          <w:sz w:val="28"/>
-          <w:szCs w:val="28"/>
-        </w:rPr>
-        <w:t xml:space="preserve">are used </w:t>
-      </w:r>
-      <w:r>
-        <w:rPr>
-          <w:rFonts w:ascii="Times New Roman" w:hAnsi="Times New Roman" w:cs="Times New Roman"/>
-          <w:color w:val="auto"/>
-          <w:sz w:val="28"/>
-          <w:szCs w:val="28"/>
-        </w:rPr>
-        <w:t>to teach students</w:t>
-      </w:r>
-      <w:r>
-        <w:rPr>
-          <w:rFonts w:ascii="Times New Roman" w:hAnsi="Times New Roman" w:cs="Times New Roman"/>
-          <w:color w:val="auto"/>
-          <w:sz w:val="28"/>
-          <w:szCs w:val="28"/>
-        </w:rPr>
-        <w:t>.</w:t>
-      </w:r>
-      <w:r>
-        <w:rPr>
-          <w:rFonts w:ascii="Times New Roman" w:hAnsi="Times New Roman" w:cs="Times New Roman"/>
-          <w:color w:val="auto"/>
-          <w:sz w:val="28"/>
-          <w:szCs w:val="28"/>
-        </w:rPr>
-        <w:t xml:space="preserve"> </w:t>
-      </w:r>
-      <w:r>
-        <w:rPr>
-          <w:rFonts w:ascii="Times New Roman" w:hAnsi="Times New Roman" w:cs="Times New Roman"/>
-          <w:color w:val="auto"/>
-          <w:sz w:val="28"/>
-          <w:szCs w:val="28"/>
-        </w:rPr>
-        <w:t>H</w:t>
-      </w:r>
-      <w:r>
-        <w:rPr>
-          <w:rFonts w:ascii="Times New Roman" w:hAnsi="Times New Roman" w:cs="Times New Roman"/>
-          <w:color w:val="auto"/>
-          <w:sz w:val="28"/>
-          <w:szCs w:val="28"/>
-        </w:rPr>
-        <w:t>owever</w:t>
-      </w:r>
-      <w:r>
-        <w:rPr>
-          <w:rFonts w:ascii="Times New Roman" w:hAnsi="Times New Roman" w:cs="Times New Roman"/>
-          <w:color w:val="auto"/>
-          <w:sz w:val="28"/>
-          <w:szCs w:val="28"/>
-        </w:rPr>
-        <w:t>,</w:t>
-      </w:r>
-      <w:r>
-        <w:rPr>
-          <w:rFonts w:ascii="Times New Roman" w:hAnsi="Times New Roman" w:cs="Times New Roman"/>
-          <w:color w:val="auto"/>
-          <w:sz w:val="28"/>
-          <w:szCs w:val="28"/>
-        </w:rPr>
-        <w:t xml:space="preserve"> </w:t>
-      </w:r>
-      <w:r>
-        <w:rPr>
-          <w:rFonts w:ascii="Times New Roman" w:hAnsi="Times New Roman" w:cs="Times New Roman"/>
-          <w:color w:val="auto"/>
-          <w:sz w:val="28"/>
-          <w:szCs w:val="28"/>
-        </w:rPr>
-        <w:t>o</w:t>
-      </w:r>
-      <w:r>
-        <w:rPr>
-          <w:rFonts w:ascii="Times New Roman" w:hAnsi="Times New Roman" w:cs="Times New Roman"/>
-          <w:color w:val="auto"/>
-          <w:sz w:val="28"/>
-          <w:szCs w:val="28"/>
-        </w:rPr>
-        <w:t>ld lecture recordings of individuals no longer living have been used to emphasize teaching by using the expertise of historical figures in their classroom settings through AI.</w:t>
-      </w:r>
-      <w:r>
-        <w:rPr>
-          <w:rFonts w:ascii="Times New Roman" w:hAnsi="Times New Roman" w:cs="Times New Roman"/>
-          <w:color w:val="auto"/>
-          <w:sz w:val="28"/>
-          <w:szCs w:val="28"/>
-          <w:vertAlign w:val="superscript"/>
-        </w:rPr>
-        <w:t>9</w:t>
-      </w:r>
-      <w:r>
-        <w:rPr>
-          <w:rFonts w:ascii="Times New Roman" w:hAnsi="Times New Roman" w:cs="Times New Roman"/>
-          <w:color w:val="auto"/>
-          <w:sz w:val="28"/>
-          <w:szCs w:val="28"/>
-        </w:rPr>
-        <w:t xml:space="preserve"> Deepfake technology was used in an exhibition at The Dalí (Salvador Museum) in St. Petersburg, Florida. Using machine learning, the exhibit featured a life-size of The Dalí delivering a variety of quotes he had spoken during interviews throughout his career.</w:t>
-      </w:r>
-      <w:r>
-        <w:rPr>
-          <w:rFonts w:ascii="Times New Roman" w:hAnsi="Times New Roman" w:cs="Times New Roman"/>
-          <w:color w:val="auto"/>
-          <w:sz w:val="28"/>
-          <w:szCs w:val="28"/>
-          <w:vertAlign w:val="superscript"/>
-        </w:rPr>
-        <w:t>10</w:t>
-      </w:r>
-      <w:r>
-        <w:rPr>
-          <w:rFonts w:ascii="Times New Roman" w:hAnsi="Times New Roman" w:cs="Times New Roman"/>
-          <w:color w:val="auto"/>
-          <w:sz w:val="28"/>
-          <w:szCs w:val="28"/>
-        </w:rPr>
-        <w:t xml:space="preserve"> </w:t>
-      </w:r>
-      <w:r>
-        <w:rPr>
-          <w:rFonts w:ascii="Times New Roman" w:hAnsi="Times New Roman" w:cs="Times New Roman"/>
-          <w:color w:val="auto"/>
-          <w:sz w:val="28"/>
-          <w:szCs w:val="28"/>
-        </w:rPr>
-        <w:t xml:space="preserve">Deepfakes can also be used to enhance techniques used in </w:t>
-      </w:r>
-      <w:r>
-        <w:rPr>
-          <w:rFonts w:ascii="Times New Roman" w:hAnsi="Times New Roman" w:cs="Times New Roman"/>
-          <w:color w:val="auto"/>
-          <w:sz w:val="28"/>
-          <w:szCs w:val="28"/>
-        </w:rPr>
-        <w:t>modelling</w:t>
-      </w:r>
-      <w:r>
-        <w:rPr>
-          <w:rFonts w:ascii="Times New Roman" w:hAnsi="Times New Roman" w:cs="Times New Roman"/>
-          <w:color w:val="auto"/>
-          <w:sz w:val="28"/>
-          <w:szCs w:val="28"/>
-        </w:rPr>
-        <w:t xml:space="preserve"> and simulation, as well as training and education.</w:t>
+        <w:t>Deepfakes can also be used to enhance techniques used in modelling and simulation, as well as training and education.</w:t>
       </w:r>
       <w:r>
         <w:rPr>
@@ -2237,25 +1828,7 @@
           <w:sz w:val="28"/>
           <w:szCs w:val="28"/>
         </w:rPr>
-        <w:t xml:space="preserve">With deepfake technology, </w:t>
-      </w:r>
-      <w:r>
-        <w:rPr>
-          <w:rFonts w:ascii="Times New Roman" w:hAnsi="Times New Roman" w:cs="Times New Roman"/>
-          <w:color w:val="auto"/>
-          <w:sz w:val="28"/>
-          <w:szCs w:val="28"/>
-        </w:rPr>
-        <w:t>moviemakers</w:t>
-      </w:r>
-      <w:r>
-        <w:rPr>
-          <w:rFonts w:ascii="Times New Roman" w:hAnsi="Times New Roman" w:cs="Times New Roman"/>
-          <w:color w:val="auto"/>
-          <w:sz w:val="28"/>
-          <w:szCs w:val="28"/>
-        </w:rPr>
-        <w:t xml:space="preserve"> </w:t>
+        <w:t xml:space="preserve">With deepfake technology, moviemakers </w:t>
       </w:r>
       <w:r>
         <w:rPr>
@@ -2407,25 +1980,17 @@
           <w:color w:val="auto"/>
           <w:sz w:val="28"/>
           <w:szCs w:val="28"/>
-        </w:rPr>
-        <w:t xml:space="preserve"> </w:t>
-      </w:r>
-      <w:proofErr w:type="spellStart"/>
-      <w:r>
-        <w:rPr>
-          <w:rFonts w:ascii="Times New Roman" w:hAnsi="Times New Roman" w:cs="Times New Roman"/>
-          <w:color w:val="auto"/>
-          <w:sz w:val="28"/>
-          <w:szCs w:val="28"/>
-        </w:rPr>
-        <w:t>synthesi</w:t>
-      </w:r>
-      <w:r>
-        <w:rPr>
-          <w:rFonts w:ascii="Times New Roman" w:hAnsi="Times New Roman" w:cs="Times New Roman"/>
-          <w:color w:val="auto"/>
-          <w:sz w:val="28"/>
-          <w:szCs w:val="28"/>
+          <w:lang w:val="en-GB"/>
+        </w:rPr>
+        <w:t xml:space="preserve"> synthesi</w:t>
+      </w:r>
+      <w:r>
+        <w:rPr>
+          <w:rFonts w:ascii="Times New Roman" w:hAnsi="Times New Roman" w:cs="Times New Roman"/>
+          <w:color w:val="auto"/>
+          <w:sz w:val="28"/>
+          <w:szCs w:val="28"/>
+          <w:lang w:val="en-GB"/>
         </w:rPr>
         <w:t>s</w:t>
       </w:r>
@@ -2435,10 +2000,10 @@
           <w:color w:val="auto"/>
           <w:sz w:val="28"/>
           <w:szCs w:val="28"/>
+          <w:lang w:val="en-GB"/>
         </w:rPr>
         <w:t>ed</w:t>
       </w:r>
-      <w:proofErr w:type="spellEnd"/>
       <w:r>
         <w:rPr>
           <w:rFonts w:ascii="Times New Roman" w:hAnsi="Times New Roman" w:cs="Times New Roman"/>
@@ -2455,17 +2020,7 @@
           <w:sz w:val="28"/>
           <w:szCs w:val="28"/>
         </w:rPr>
-        <w:t xml:space="preserve">In a 2019 global malaria awareness campaign, the </w:t>
-      </w:r>
-      <w:r>
-        <w:rPr>
-          <w:rFonts w:ascii="Times New Roman" w:hAnsi="Times New Roman" w:cs="Times New Roman"/>
-          <w:color w:val="auto"/>
-          <w:sz w:val="28"/>
-          <w:szCs w:val="28"/>
-        </w:rPr>
-        <w:lastRenderedPageBreak/>
-        <w:t xml:space="preserve">industry used deepfake technology to create a video to attract diverse audiences in different languages. The </w:t>
+        <w:t xml:space="preserve">In a 2019 global malaria awareness campaign, the industry used deepfake technology to create a video to attract diverse audiences in different languages. The </w:t>
       </w:r>
       <w:r>
         <w:rPr>
@@ -2516,6 +2071,7 @@
           <w:sz w:val="28"/>
           <w:szCs w:val="28"/>
         </w:rPr>
+        <w:lastRenderedPageBreak/>
         <w:t>c.</w:t>
       </w:r>
       <w:r>
@@ -2549,7 +2105,19 @@
           <w:szCs w:val="28"/>
           <w:u w:val="single"/>
         </w:rPr>
-        <w:t>ealth care</w:t>
+        <w:t xml:space="preserve">ealth </w:t>
+      </w:r>
+      <w:r>
+        <w:rPr>
+          <w:rFonts w:ascii="Times New Roman" w:hAnsi="Times New Roman" w:cs="Times New Roman"/>
+          <w:b/>
+          <w:bCs/>
+          <w:color w:val="auto"/>
+          <w:sz w:val="28"/>
+          <w:szCs w:val="28"/>
+          <w:u w:val="single"/>
+        </w:rPr>
+        <w:t>Care</w:t>
       </w:r>
       <w:r>
         <w:rPr>
@@ -2576,70 +2144,7 @@
           <w:sz w:val="28"/>
           <w:szCs w:val="28"/>
         </w:rPr>
-        <w:t xml:space="preserve">The </w:t>
-      </w:r>
-      <w:r>
-        <w:rPr>
-          <w:rFonts w:ascii="Times New Roman" w:hAnsi="Times New Roman" w:cs="Times New Roman"/>
-          <w:color w:val="auto"/>
-          <w:sz w:val="28"/>
-          <w:szCs w:val="28"/>
-        </w:rPr>
-        <w:t xml:space="preserve">possibilities Deepfake </w:t>
-      </w:r>
-      <w:r>
-        <w:rPr>
-          <w:rFonts w:ascii="Times New Roman" w:hAnsi="Times New Roman" w:cs="Times New Roman"/>
-          <w:color w:val="auto"/>
-          <w:sz w:val="28"/>
-          <w:szCs w:val="28"/>
-        </w:rPr>
-        <w:t>expertise</w:t>
-      </w:r>
-      <w:r>
-        <w:rPr>
-          <w:rFonts w:ascii="Times New Roman" w:hAnsi="Times New Roman" w:cs="Times New Roman"/>
-          <w:color w:val="auto"/>
-          <w:sz w:val="28"/>
-          <w:szCs w:val="28"/>
-        </w:rPr>
-        <w:t xml:space="preserve"> </w:t>
-      </w:r>
-      <w:r>
-        <w:rPr>
-          <w:rFonts w:ascii="Times New Roman" w:hAnsi="Times New Roman" w:cs="Times New Roman"/>
-          <w:color w:val="auto"/>
-          <w:sz w:val="28"/>
-          <w:szCs w:val="28"/>
-        </w:rPr>
-        <w:t xml:space="preserve">could provide </w:t>
-      </w:r>
-      <w:r>
-        <w:rPr>
-          <w:rFonts w:ascii="Times New Roman" w:hAnsi="Times New Roman" w:cs="Times New Roman"/>
-          <w:color w:val="auto"/>
-          <w:sz w:val="28"/>
-          <w:szCs w:val="28"/>
-        </w:rPr>
-        <w:t xml:space="preserve">social and healthcare </w:t>
-      </w:r>
-      <w:r>
-        <w:rPr>
-          <w:rFonts w:ascii="Times New Roman" w:hAnsi="Times New Roman" w:cs="Times New Roman"/>
-          <w:color w:val="auto"/>
-          <w:sz w:val="28"/>
-          <w:szCs w:val="28"/>
-        </w:rPr>
-        <w:t>industry could be admirable</w:t>
-      </w:r>
-      <w:r>
-        <w:rPr>
-          <w:rFonts w:ascii="Times New Roman" w:hAnsi="Times New Roman" w:cs="Times New Roman"/>
-          <w:color w:val="auto"/>
-          <w:sz w:val="28"/>
-          <w:szCs w:val="28"/>
-        </w:rPr>
-        <w:t>. With the advances in AI, deepfake</w:t>
+        <w:t>The possibilities Deepfake expertise could provide social and healthcare industry could be admirable. With the advances in AI, deepfake</w:t>
       </w:r>
       <w:r>
         <w:rPr>
@@ -2775,7 +2280,43 @@
           <w:szCs w:val="28"/>
           <w:u w:val="single"/>
         </w:rPr>
-        <w:t>Public Safety &amp; Digital reconstruction</w:t>
+        <w:t xml:space="preserve">Public Safety </w:t>
+      </w:r>
+      <w:r>
+        <w:rPr>
+          <w:rFonts w:ascii="Times New Roman" w:hAnsi="Times New Roman" w:cs="Times New Roman"/>
+          <w:b/>
+          <w:bCs/>
+          <w:color w:val="auto"/>
+          <w:sz w:val="28"/>
+          <w:szCs w:val="28"/>
+          <w:u w:val="single"/>
+        </w:rPr>
+        <w:t xml:space="preserve">&amp; </w:t>
+      </w:r>
+      <w:r>
+        <w:rPr>
+          <w:rFonts w:ascii="Times New Roman" w:hAnsi="Times New Roman" w:cs="Times New Roman"/>
+          <w:b/>
+          <w:bCs/>
+          <w:color w:val="auto"/>
+          <w:sz w:val="28"/>
+          <w:szCs w:val="28"/>
+          <w:u w:val="single"/>
+        </w:rPr>
+        <w:t xml:space="preserve">Digital </w:t>
+      </w:r>
+      <w:r>
+        <w:rPr>
+          <w:rFonts w:ascii="Times New Roman" w:hAnsi="Times New Roman" w:cs="Times New Roman"/>
+          <w:b/>
+          <w:bCs/>
+          <w:color w:val="auto"/>
+          <w:sz w:val="28"/>
+          <w:szCs w:val="28"/>
+          <w:u w:val="single"/>
+        </w:rPr>
+        <w:t>Reconstruction</w:t>
       </w:r>
       <w:r>
         <w:rPr>
@@ -2794,14 +2335,6 @@
           <w:szCs w:val="28"/>
         </w:rPr>
         <w:tab/>
-      </w:r>
-      <w:r>
-        <w:rPr>
-          <w:rFonts w:ascii="Times New Roman" w:hAnsi="Times New Roman" w:cs="Times New Roman"/>
-          <w:color w:val="auto"/>
-          <w:sz w:val="28"/>
-          <w:szCs w:val="28"/>
-        </w:rPr>
         <w:t xml:space="preserve">Reconstructing crime scene is a forensic science and art, using inductive and deductive reasoning and evidence. AI-Generated synthetic media can help reconstruct the scene with the interrelationship of spatial and temporal </w:t>
       </w:r>
       <w:r>
@@ -2831,6 +2364,176 @@
           <w:vertAlign w:val="superscript"/>
         </w:rPr>
         <w:t>13</w:t>
+      </w:r>
+      <w:r>
+        <w:rPr>
+          <w:rFonts w:ascii="Times New Roman" w:hAnsi="Times New Roman" w:cs="Times New Roman"/>
+          <w:color w:val="auto"/>
+          <w:sz w:val="28"/>
+          <w:szCs w:val="28"/>
+          <w:vertAlign w:val="superscript"/>
+        </w:rPr>
+        <w:t>0</w:t>
+      </w:r>
+    </w:p>
+    <w:p>
+      <w:pPr>
+        <w:pStyle w:val="Body"/>
+        <w:spacing w:line="480" w:lineRule="auto"/>
+        <w:jc w:val="both"/>
+        <w:rPr>
+          <w:rFonts w:ascii="Times New Roman" w:hAnsi="Times New Roman" w:cs="Times New Roman"/>
+          <w:color w:val="auto"/>
+          <w:sz w:val="28"/>
+          <w:szCs w:val="28"/>
+        </w:rPr>
+      </w:pPr>
+      <w:r>
+        <w:rPr>
+          <w:rFonts w:ascii="Times New Roman" w:hAnsi="Times New Roman" w:cs="Times New Roman"/>
+          <w:color w:val="auto"/>
+          <w:sz w:val="28"/>
+          <w:szCs w:val="28"/>
+        </w:rPr>
+        <w:t>1</w:t>
+      </w:r>
+      <w:r>
+        <w:rPr>
+          <w:rFonts w:ascii="Times New Roman" w:hAnsi="Times New Roman" w:cs="Times New Roman"/>
+          <w:color w:val="auto"/>
+          <w:sz w:val="28"/>
+          <w:szCs w:val="28"/>
+        </w:rPr>
+        <w:t>1</w:t>
+      </w:r>
+      <w:r>
+        <w:rPr>
+          <w:rFonts w:ascii="Times New Roman" w:hAnsi="Times New Roman" w:cs="Times New Roman"/>
+          <w:color w:val="auto"/>
+          <w:sz w:val="28"/>
+          <w:szCs w:val="28"/>
+        </w:rPr>
+        <w:t>.</w:t>
+      </w:r>
+      <w:r>
+        <w:rPr>
+          <w:rFonts w:ascii="Times New Roman" w:hAnsi="Times New Roman" w:cs="Times New Roman"/>
+          <w:color w:val="auto"/>
+          <w:sz w:val="28"/>
+          <w:szCs w:val="28"/>
+        </w:rPr>
+        <w:tab/>
+      </w:r>
+      <w:r>
+        <w:rPr>
+          <w:rFonts w:ascii="Times New Roman" w:hAnsi="Times New Roman" w:cs="Times New Roman"/>
+          <w:b/>
+          <w:bCs/>
+          <w:color w:val="auto"/>
+          <w:sz w:val="28"/>
+          <w:szCs w:val="28"/>
+          <w:u w:val="single"/>
+        </w:rPr>
+        <w:t>Social Media and Fakes</w:t>
+      </w:r>
+      <w:r>
+        <w:rPr>
+          <w:rFonts w:ascii="Times New Roman" w:hAnsi="Times New Roman" w:cs="Times New Roman"/>
+          <w:color w:val="auto"/>
+          <w:sz w:val="28"/>
+          <w:szCs w:val="28"/>
+        </w:rPr>
+        <w:t>.</w:t>
+      </w:r>
+      <w:r>
+        <w:rPr>
+          <w:rFonts w:ascii="Times New Roman" w:hAnsi="Times New Roman" w:cs="Times New Roman"/>
+          <w:color w:val="auto"/>
+          <w:sz w:val="28"/>
+          <w:szCs w:val="28"/>
+        </w:rPr>
+        <w:tab/>
+      </w:r>
+      <w:r>
+        <w:rPr>
+          <w:rFonts w:ascii="Times New Roman" w:hAnsi="Times New Roman" w:cs="Times New Roman"/>
+          <w:color w:val="auto"/>
+          <w:sz w:val="28"/>
+          <w:szCs w:val="28"/>
+        </w:rPr>
+        <w:t>The internet has turned the world into a global</w:t>
+      </w:r>
+      <w:r>
+        <w:rPr>
+          <w:rFonts w:ascii="Times New Roman" w:hAnsi="Times New Roman" w:cs="Times New Roman"/>
+          <w:color w:val="auto"/>
+          <w:sz w:val="28"/>
+          <w:szCs w:val="28"/>
+        </w:rPr>
+        <w:t xml:space="preserve"> </w:t>
+      </w:r>
+      <w:r>
+        <w:rPr>
+          <w:rFonts w:ascii="Times New Roman" w:hAnsi="Times New Roman" w:cs="Times New Roman"/>
+          <w:color w:val="auto"/>
+          <w:sz w:val="28"/>
+          <w:szCs w:val="28"/>
+        </w:rPr>
+        <w:t xml:space="preserve">village, where a person in Nigeria can converse with another person in Britain instantly through social media. </w:t>
+      </w:r>
+      <w:r>
+        <w:rPr>
+          <w:rFonts w:ascii="Times New Roman" w:hAnsi="Times New Roman" w:cs="Times New Roman"/>
+          <w:color w:val="auto"/>
+          <w:sz w:val="28"/>
+          <w:szCs w:val="28"/>
+        </w:rPr>
+        <w:t xml:space="preserve">However, social media as a medium has introduced risk to society and has made disinformation, misinformation and fake news a bigger security concern. </w:t>
+      </w:r>
+      <w:r>
+        <w:rPr>
+          <w:rFonts w:ascii="Times New Roman" w:hAnsi="Times New Roman" w:cs="Times New Roman"/>
+          <w:color w:val="auto"/>
+          <w:sz w:val="28"/>
+          <w:szCs w:val="28"/>
+        </w:rPr>
+        <w:t xml:space="preserve">Some areas of concern such as disinformation, and </w:t>
+      </w:r>
+      <w:r>
+        <w:rPr>
+          <w:rFonts w:ascii="Times New Roman" w:hAnsi="Times New Roman" w:cs="Times New Roman"/>
+          <w:color w:val="auto"/>
+          <w:sz w:val="28"/>
+          <w:szCs w:val="28"/>
+        </w:rPr>
+        <w:t xml:space="preserve">differentiating between </w:t>
+      </w:r>
+      <w:r>
+        <w:rPr>
+          <w:rFonts w:ascii="Times New Roman" w:hAnsi="Times New Roman" w:cs="Times New Roman"/>
+          <w:color w:val="auto"/>
+          <w:sz w:val="28"/>
+          <w:szCs w:val="28"/>
+        </w:rPr>
+        <w:t xml:space="preserve">real </w:t>
+      </w:r>
+      <w:r>
+        <w:rPr>
+          <w:rFonts w:ascii="Times New Roman" w:hAnsi="Times New Roman" w:cs="Times New Roman"/>
+          <w:color w:val="auto"/>
+          <w:sz w:val="28"/>
+          <w:szCs w:val="28"/>
+        </w:rPr>
+        <w:t xml:space="preserve">and </w:t>
+      </w:r>
+      <w:r>
+        <w:rPr>
+          <w:rFonts w:ascii="Times New Roman" w:hAnsi="Times New Roman" w:cs="Times New Roman"/>
+          <w:color w:val="auto"/>
+          <w:sz w:val="28"/>
+          <w:szCs w:val="28"/>
+        </w:rPr>
+        <w:t>fakes as well as misinformation and fake news are highlighted below:</w:t>
       </w:r>
     </w:p>
     <w:p>
@@ -2853,25 +2556,9 @@
           <w:sz w:val="28"/>
           <w:szCs w:val="28"/>
         </w:rPr>
-        <w:t>1</w:t>
-      </w:r>
-      <w:r>
-        <w:rPr>
-          <w:rFonts w:ascii="Times New Roman" w:hAnsi="Times New Roman" w:cs="Times New Roman"/>
-          <w:color w:val="auto"/>
-          <w:sz w:val="28"/>
-          <w:szCs w:val="28"/>
-        </w:rPr>
-        <w:t>1</w:t>
-      </w:r>
-      <w:r>
-        <w:rPr>
-          <w:rFonts w:ascii="Times New Roman" w:hAnsi="Times New Roman" w:cs="Times New Roman"/>
-          <w:color w:val="auto"/>
-          <w:sz w:val="28"/>
-          <w:szCs w:val="28"/>
-        </w:rPr>
-        <w:t>.</w:t>
+        <w:lastRenderedPageBreak/>
+        <w:tab/>
+        <w:t>a.</w:t>
       </w:r>
       <w:r>
         <w:rPr>
@@ -2892,7 +2579,7 @@
           <w:szCs w:val="28"/>
           <w:u w:val="single"/>
         </w:rPr>
-        <w:t>Social Media and Fakes</w:t>
+        <w:t>Disinformation</w:t>
       </w:r>
       <w:r>
         <w:rPr>
@@ -2919,26 +2606,264 @@
           <w:sz w:val="28"/>
           <w:szCs w:val="28"/>
         </w:rPr>
-        <w:t xml:space="preserve">The internet has turned the world into a global village, where a person in Nigeria can converse with another person in Britain instantly through social media. </w:t>
-      </w:r>
-      <w:r>
-        <w:rPr>
-          <w:rFonts w:ascii="Times New Roman" w:hAnsi="Times New Roman" w:cs="Times New Roman"/>
-          <w:color w:val="auto"/>
-          <w:sz w:val="28"/>
-          <w:szCs w:val="28"/>
-        </w:rPr>
-        <w:t xml:space="preserve">However, social media as a medium has </w:t>
-      </w:r>
-      <w:r>
-        <w:rPr>
-          <w:rFonts w:ascii="Times New Roman" w:hAnsi="Times New Roman" w:cs="Times New Roman"/>
-          <w:color w:val="auto"/>
-          <w:sz w:val="28"/>
-          <w:szCs w:val="28"/>
-        </w:rPr>
-        <w:lastRenderedPageBreak/>
-        <w:t xml:space="preserve">introduced risk to society and has made disinformation, misinformation and fake news a bigger security concern. </w:t>
+        <w:t xml:space="preserve">Disinformation campaigns are pervasive and are often facilitated by social media bots or state-sponsored trolls who create and distribute propaganda and disinformation to influence public opinion. Fake social media accounts with fake profiles, posts and pictures are used as fronts to push particular agendas and promote political interests. In some </w:t>
+      </w:r>
+      <w:r>
+        <w:rPr>
+          <w:rFonts w:ascii="Times New Roman" w:hAnsi="Times New Roman" w:cs="Times New Roman"/>
+          <w:color w:val="auto"/>
+          <w:sz w:val="28"/>
+          <w:szCs w:val="28"/>
+        </w:rPr>
+        <w:t>cases,</w:t>
+      </w:r>
+      <w:r>
+        <w:rPr>
+          <w:rFonts w:ascii="Times New Roman" w:hAnsi="Times New Roman" w:cs="Times New Roman"/>
+          <w:color w:val="auto"/>
+          <w:sz w:val="28"/>
+          <w:szCs w:val="28"/>
+        </w:rPr>
+        <w:t xml:space="preserve"> they are used to infiltrate and spy on groups and organizations in order to expose secrets and spread disinformation among activists. This leaves social media platforms who are not fully vetted and who do not regulate content properly vulnerable to manipulation. For example, Twitter can be used to spread fake news about a particular topic to promote a particular agenda or it can be used to spread</w:t>
+      </w:r>
+      <w:r>
+        <w:rPr>
+          <w:rFonts w:ascii="Times New Roman" w:hAnsi="Times New Roman" w:cs="Times New Roman"/>
+          <w:color w:val="auto"/>
+          <w:sz w:val="28"/>
+          <w:szCs w:val="28"/>
+          <w:lang w:val="en-GB"/>
+        </w:rPr>
+        <w:t xml:space="preserve"> rumours</w:t>
+      </w:r>
+      <w:r>
+        <w:rPr>
+          <w:rFonts w:ascii="Times New Roman" w:hAnsi="Times New Roman" w:cs="Times New Roman"/>
+          <w:color w:val="auto"/>
+          <w:sz w:val="28"/>
+          <w:szCs w:val="28"/>
+        </w:rPr>
+        <w:t xml:space="preserve"> to discredit certain groups in society and create chaos. However, prominent personalities such as President Muhammadu Buhari have witnessed censorship on Twitter for publicly addressing internal security matters which appeared to be sabotage within South Eastern Nigeria.  </w:t>
+      </w:r>
+    </w:p>
+    <w:p>
+      <w:pPr>
+        <w:pStyle w:val="Body"/>
+        <w:spacing w:line="480" w:lineRule="auto"/>
+        <w:ind w:left="720" w:hanging="720"/>
+        <w:jc w:val="both"/>
+        <w:rPr>
+          <w:rFonts w:ascii="Times New Roman" w:hAnsi="Times New Roman" w:cs="Times New Roman"/>
+          <w:color w:val="auto"/>
+          <w:sz w:val="28"/>
+          <w:szCs w:val="28"/>
+        </w:rPr>
+      </w:pPr>
+      <w:r>
+        <w:rPr>
+          <w:rFonts w:ascii="Times New Roman" w:hAnsi="Times New Roman" w:cs="Times New Roman"/>
+          <w:color w:val="auto"/>
+          <w:sz w:val="28"/>
+          <w:szCs w:val="28"/>
+        </w:rPr>
+        <w:tab/>
+        <w:t>b.</w:t>
+      </w:r>
+      <w:r>
+        <w:rPr>
+          <w:rFonts w:ascii="Times New Roman" w:hAnsi="Times New Roman" w:cs="Times New Roman"/>
+          <w:color w:val="auto"/>
+          <w:sz w:val="28"/>
+          <w:szCs w:val="28"/>
+        </w:rPr>
+        <w:tab/>
+      </w:r>
+      <w:r>
+        <w:rPr>
+          <w:rFonts w:ascii="Times New Roman" w:hAnsi="Times New Roman" w:cs="Times New Roman"/>
+          <w:b/>
+          <w:bCs/>
+          <w:color w:val="auto"/>
+          <w:sz w:val="28"/>
+          <w:szCs w:val="28"/>
+          <w:u w:val="single"/>
+        </w:rPr>
+        <w:t>Differentiating</w:t>
+      </w:r>
+      <w:r>
+        <w:rPr>
+          <w:rFonts w:ascii="Times New Roman" w:hAnsi="Times New Roman" w:cs="Times New Roman"/>
+          <w:b/>
+          <w:bCs/>
+          <w:color w:val="auto"/>
+          <w:sz w:val="28"/>
+          <w:szCs w:val="28"/>
+          <w:u w:val="single"/>
+        </w:rPr>
+        <w:t xml:space="preserve"> Between</w:t>
+      </w:r>
+      <w:r>
+        <w:rPr>
+          <w:rFonts w:ascii="Times New Roman" w:hAnsi="Times New Roman" w:cs="Times New Roman"/>
+          <w:b/>
+          <w:bCs/>
+          <w:color w:val="auto"/>
+          <w:sz w:val="28"/>
+          <w:szCs w:val="28"/>
+          <w:u w:val="single"/>
+        </w:rPr>
+        <w:t xml:space="preserve"> </w:t>
+      </w:r>
+      <w:r>
+        <w:rPr>
+          <w:rFonts w:ascii="Times New Roman" w:hAnsi="Times New Roman" w:cs="Times New Roman"/>
+          <w:b/>
+          <w:bCs/>
+          <w:color w:val="auto"/>
+          <w:sz w:val="28"/>
+          <w:szCs w:val="28"/>
+          <w:u w:val="single"/>
+        </w:rPr>
+        <w:t xml:space="preserve">Real </w:t>
+      </w:r>
+      <w:r>
+        <w:rPr>
+          <w:rFonts w:ascii="Times New Roman" w:hAnsi="Times New Roman" w:cs="Times New Roman"/>
+          <w:b/>
+          <w:bCs/>
+          <w:color w:val="auto"/>
+          <w:sz w:val="28"/>
+          <w:szCs w:val="28"/>
+          <w:u w:val="single"/>
+        </w:rPr>
+        <w:t>and</w:t>
+      </w:r>
+      <w:r>
+        <w:rPr>
+          <w:rFonts w:ascii="Times New Roman" w:hAnsi="Times New Roman" w:cs="Times New Roman"/>
+          <w:b/>
+          <w:bCs/>
+          <w:color w:val="auto"/>
+          <w:sz w:val="28"/>
+          <w:szCs w:val="28"/>
+          <w:u w:val="single"/>
+        </w:rPr>
+        <w:t xml:space="preserve"> Fake</w:t>
+      </w:r>
+      <w:r>
+        <w:rPr>
+          <w:rFonts w:ascii="Times New Roman" w:hAnsi="Times New Roman" w:cs="Times New Roman"/>
+          <w:color w:val="auto"/>
+          <w:sz w:val="28"/>
+          <w:szCs w:val="28"/>
+        </w:rPr>
+        <w:t>.</w:t>
+      </w:r>
+      <w:r>
+        <w:rPr>
+          <w:rFonts w:ascii="Times New Roman" w:hAnsi="Times New Roman" w:cs="Times New Roman"/>
+          <w:color w:val="auto"/>
+          <w:sz w:val="28"/>
+          <w:szCs w:val="28"/>
+        </w:rPr>
+        <w:tab/>
+        <w:t>Fakes vs real</w:t>
+      </w:r>
+    </w:p>
+    <w:p>
+      <w:pPr>
+        <w:pStyle w:val="Body"/>
+        <w:spacing w:line="480" w:lineRule="auto"/>
+        <w:ind w:left="720" w:hanging="720"/>
+        <w:jc w:val="both"/>
+        <w:rPr>
+          <w:rFonts w:ascii="Times New Roman" w:hAnsi="Times New Roman" w:cs="Times New Roman"/>
+          <w:color w:val="auto"/>
+          <w:sz w:val="28"/>
+          <w:szCs w:val="28"/>
+        </w:rPr>
+      </w:pPr>
+    </w:p>
+    <w:p>
+      <w:pPr>
+        <w:pStyle w:val="Body"/>
+        <w:spacing w:line="480" w:lineRule="auto"/>
+        <w:ind w:left="720" w:hanging="720"/>
+        <w:jc w:val="both"/>
+        <w:rPr>
+          <w:rFonts w:ascii="Times New Roman" w:hAnsi="Times New Roman" w:cs="Times New Roman"/>
+          <w:color w:val="auto"/>
+          <w:sz w:val="28"/>
+          <w:szCs w:val="28"/>
+        </w:rPr>
+      </w:pPr>
+      <w:r>
+        <w:rPr>
+          <w:rFonts w:ascii="Times New Roman" w:hAnsi="Times New Roman" w:cs="Times New Roman"/>
+          <w:color w:val="auto"/>
+          <w:sz w:val="28"/>
+          <w:szCs w:val="28"/>
+        </w:rPr>
+        <w:tab/>
+        <w:t>c.</w:t>
+      </w:r>
+      <w:r>
+        <w:rPr>
+          <w:rFonts w:ascii="Times New Roman" w:hAnsi="Times New Roman" w:cs="Times New Roman"/>
+          <w:color w:val="auto"/>
+          <w:sz w:val="28"/>
+          <w:szCs w:val="28"/>
+        </w:rPr>
+        <w:tab/>
+      </w:r>
+      <w:r>
+        <w:rPr>
+          <w:rFonts w:ascii="Times New Roman" w:hAnsi="Times New Roman" w:cs="Times New Roman"/>
+          <w:b/>
+          <w:bCs/>
+          <w:color w:val="auto"/>
+          <w:sz w:val="28"/>
+          <w:szCs w:val="28"/>
+          <w:u w:val="single"/>
+        </w:rPr>
+        <w:t>Misinformation and Fake News</w:t>
+      </w:r>
+      <w:r>
+        <w:rPr>
+          <w:rFonts w:ascii="Times New Roman" w:hAnsi="Times New Roman" w:cs="Times New Roman"/>
+          <w:color w:val="auto"/>
+          <w:sz w:val="28"/>
+          <w:szCs w:val="28"/>
+        </w:rPr>
+        <w:t>.</w:t>
+      </w:r>
+      <w:r>
+        <w:rPr>
+          <w:rFonts w:ascii="Times New Roman" w:hAnsi="Times New Roman" w:cs="Times New Roman"/>
+          <w:color w:val="auto"/>
+          <w:sz w:val="28"/>
+          <w:szCs w:val="28"/>
+        </w:rPr>
+        <w:tab/>
+        <w:t xml:space="preserve">Misinform </w:t>
+      </w:r>
+      <w:r>
+        <w:rPr>
+          <w:rFonts w:ascii="Times New Roman" w:hAnsi="Times New Roman" w:cs="Times New Roman"/>
+          <w:color w:val="auto"/>
+          <w:sz w:val="28"/>
+          <w:szCs w:val="28"/>
+        </w:rPr>
+        <w:tab/>
+      </w:r>
+      <w:r>
+        <w:rPr>
+          <w:rFonts w:ascii="Times New Roman" w:hAnsi="Times New Roman" w:cs="Times New Roman"/>
+          <w:color w:val="auto"/>
+          <w:sz w:val="28"/>
+          <w:szCs w:val="28"/>
+        </w:rPr>
+        <w:tab/>
       </w:r>
     </w:p>
     <w:p>

</xml_diff>